<commit_message>
added github link in docs
</commit_message>
<xml_diff>
--- a/documentation/FINAL PROJECT DOCUMENTATION.docx
+++ b/documentation/FINAL PROJECT DOCUMENTATION.docx
@@ -416,7 +416,7 @@
                 <w:noProof/>
                 <w:webHidden/>
               </w:rPr>
-              <w:t>5</w:t>
+              <w:t>4</w:t>
             </w:r>
             <w:r>
               <w:rPr>
@@ -485,7 +485,7 @@
                 <w:noProof/>
                 <w:webHidden/>
               </w:rPr>
-              <w:t>5</w:t>
+              <w:t>4</w:t>
             </w:r>
             <w:r>
               <w:rPr>
@@ -554,7 +554,7 @@
                 <w:noProof/>
                 <w:webHidden/>
               </w:rPr>
-              <w:t>6</w:t>
+              <w:t>5</w:t>
             </w:r>
             <w:r>
               <w:rPr>
@@ -623,7 +623,7 @@
                 <w:noProof/>
                 <w:webHidden/>
               </w:rPr>
-              <w:t>7</w:t>
+              <w:t>6</w:t>
             </w:r>
             <w:r>
               <w:rPr>
@@ -692,7 +692,7 @@
                 <w:noProof/>
                 <w:webHidden/>
               </w:rPr>
-              <w:t>8</w:t>
+              <w:t>7</w:t>
             </w:r>
             <w:r>
               <w:rPr>
@@ -761,7 +761,7 @@
                 <w:noProof/>
                 <w:webHidden/>
               </w:rPr>
-              <w:t>9</w:t>
+              <w:t>8</w:t>
             </w:r>
             <w:r>
               <w:rPr>
@@ -830,7 +830,7 @@
                 <w:noProof/>
                 <w:webHidden/>
               </w:rPr>
-              <w:t>10</w:t>
+              <w:t>9</w:t>
             </w:r>
             <w:r>
               <w:rPr>
@@ -899,7 +899,7 @@
                 <w:noProof/>
                 <w:webHidden/>
               </w:rPr>
-              <w:t>10</w:t>
+              <w:t>9</w:t>
             </w:r>
             <w:r>
               <w:rPr>
@@ -968,7 +968,7 @@
                 <w:noProof/>
                 <w:webHidden/>
               </w:rPr>
-              <w:t>11</w:t>
+              <w:t>10</w:t>
             </w:r>
             <w:r>
               <w:rPr>
@@ -1037,7 +1037,7 @@
                 <w:noProof/>
                 <w:webHidden/>
               </w:rPr>
-              <w:t>13</w:t>
+              <w:t>12</w:t>
             </w:r>
             <w:r>
               <w:rPr>
@@ -1106,7 +1106,7 @@
                 <w:noProof/>
                 <w:webHidden/>
               </w:rPr>
-              <w:t>13</w:t>
+              <w:t>12</w:t>
             </w:r>
             <w:r>
               <w:rPr>
@@ -1175,7 +1175,7 @@
                 <w:noProof/>
                 <w:webHidden/>
               </w:rPr>
-              <w:t>15</w:t>
+              <w:t>14</w:t>
             </w:r>
             <w:r>
               <w:rPr>
@@ -1244,7 +1244,7 @@
                 <w:noProof/>
                 <w:webHidden/>
               </w:rPr>
-              <w:t>20</w:t>
+              <w:t>19</w:t>
             </w:r>
             <w:r>
               <w:rPr>
@@ -3700,6 +3700,28 @@
           <w:sz w:val="24"/>
           <w:szCs w:val="24"/>
         </w:rPr>
+        <w:t xml:space="preserve">Source Code : </w:t>
+      </w:r>
+      <w:r>
+        <w:rPr>
+          <w:sz w:val="24"/>
+          <w:szCs w:val="24"/>
+        </w:rPr>
+        <w:t>https://github.com/HoruScodes/bookbiz-management-system.git</w:t>
+      </w:r>
+    </w:p>
+    <w:p>
+      <w:pPr>
+        <w:rPr>
+          <w:sz w:val="24"/>
+          <w:szCs w:val="24"/>
+        </w:rPr>
+      </w:pPr>
+      <w:r>
+        <w:rPr>
+          <w:sz w:val="24"/>
+          <w:szCs w:val="24"/>
+        </w:rPr>
         <w:t xml:space="preserve">Almost all the methods are the </w:t>
       </w:r>
       <w:r>
@@ -3859,7 +3881,7 @@
           <v:shape id="_x0000_i1087" type="#_x0000_t75" style="width:468pt;height:130.8pt" o:ole="">
             <v:imagedata r:id="rId16" o:title=""/>
           </v:shape>
-          <o:OLEObject Type="Embed" ProgID="Word.OpenDocumentText.12" ShapeID="_x0000_i1087" DrawAspect="Content" ObjectID="_1658106850" r:id="rId17"/>
+          <o:OLEObject Type="Embed" ProgID="Word.OpenDocumentText.12" ShapeID="_x0000_i1087" DrawAspect="Content" ObjectID="_1658107421" r:id="rId17"/>
         </w:object>
       </w:r>
     </w:p>
@@ -3905,7 +3927,7 @@
           <v:shape id="_x0000_i1047" type="#_x0000_t75" style="width:468pt;height:88.8pt" o:ole="">
             <v:imagedata r:id="rId18" o:title=""/>
           </v:shape>
-          <o:OLEObject Type="Embed" ProgID="Word.OpenDocumentText.12" ShapeID="_x0000_i1047" DrawAspect="Content" ObjectID="_1658106851" r:id="rId19"/>
+          <o:OLEObject Type="Embed" ProgID="Word.OpenDocumentText.12" ShapeID="_x0000_i1047" DrawAspect="Content" ObjectID="_1658107422" r:id="rId19"/>
         </w:object>
       </w:r>
     </w:p>
@@ -3937,7 +3959,7 @@
           <v:shape id="_x0000_i1046" type="#_x0000_t75" style="width:468pt;height:97.8pt" o:ole="">
             <v:imagedata r:id="rId20" o:title=""/>
           </v:shape>
-          <o:OLEObject Type="Embed" ProgID="Word.OpenDocumentText.12" ShapeID="_x0000_i1046" DrawAspect="Content" ObjectID="_1658106852" r:id="rId21"/>
+          <o:OLEObject Type="Embed" ProgID="Word.OpenDocumentText.12" ShapeID="_x0000_i1046" DrawAspect="Content" ObjectID="_1658107423" r:id="rId21"/>
         </w:object>
       </w:r>
     </w:p>
@@ -4016,7 +4038,7 @@
           <v:shape id="_x0000_i1092" type="#_x0000_t75" style="width:468pt;height:342.6pt" o:ole="">
             <v:imagedata r:id="rId22" o:title=""/>
           </v:shape>
-          <o:OLEObject Type="Embed" ProgID="Word.OpenDocumentText.12" ShapeID="_x0000_i1092" DrawAspect="Content" ObjectID="_1658106853" r:id="rId23"/>
+          <o:OLEObject Type="Embed" ProgID="Word.OpenDocumentText.12" ShapeID="_x0000_i1092" DrawAspect="Content" ObjectID="_1658107424" r:id="rId23"/>
         </w:object>
       </w:r>
     </w:p>
@@ -4105,7 +4127,7 @@
           <v:shape id="_x0000_i1099" type="#_x0000_t75" style="width:468pt;height:253.2pt" o:ole="">
             <v:imagedata r:id="rId24" o:title=""/>
           </v:shape>
-          <o:OLEObject Type="Embed" ProgID="Word.OpenDocumentText.12" ShapeID="_x0000_i1099" DrawAspect="Content" ObjectID="_1658106854" r:id="rId25"/>
+          <o:OLEObject Type="Embed" ProgID="Word.OpenDocumentText.12" ShapeID="_x0000_i1099" DrawAspect="Content" ObjectID="_1658107425" r:id="rId25"/>
         </w:object>
       </w:r>
     </w:p>
@@ -4557,7 +4579,7 @@
           <v:shape id="_x0000_i1108" type="#_x0000_t75" style="width:468pt;height:309pt" o:ole="">
             <v:imagedata r:id="rId26" o:title=""/>
           </v:shape>
-          <o:OLEObject Type="Embed" ProgID="Word.OpenDocumentText.12" ShapeID="_x0000_i1108" DrawAspect="Content" ObjectID="_1658106855" r:id="rId27"/>
+          <o:OLEObject Type="Embed" ProgID="Word.OpenDocumentText.12" ShapeID="_x0000_i1108" DrawAspect="Content" ObjectID="_1658107426" r:id="rId27"/>
         </w:object>
       </w:r>
     </w:p>
@@ -4627,7 +4649,7 @@
           <v:shape id="_x0000_i1116" type="#_x0000_t75" style="width:468pt;height:338.4pt" o:ole="">
             <v:imagedata r:id="rId28" o:title=""/>
           </v:shape>
-          <o:OLEObject Type="Embed" ProgID="Word.OpenDocumentText.12" ShapeID="_x0000_i1116" DrawAspect="Content" ObjectID="_1658106856" r:id="rId29"/>
+          <o:OLEObject Type="Embed" ProgID="Word.OpenDocumentText.12" ShapeID="_x0000_i1116" DrawAspect="Content" ObjectID="_1658107427" r:id="rId29"/>
         </w:object>
       </w:r>
     </w:p>
@@ -4859,7 +4881,7 @@
           <v:shape id="_x0000_i1125" type="#_x0000_t75" style="width:468pt;height:342.6pt" o:ole="">
             <v:imagedata r:id="rId30" o:title=""/>
           </v:shape>
-          <o:OLEObject Type="Embed" ProgID="Word.OpenDocumentText.12" ShapeID="_x0000_i1125" DrawAspect="Content" ObjectID="_1658106857" r:id="rId31"/>
+          <o:OLEObject Type="Embed" ProgID="Word.OpenDocumentText.12" ShapeID="_x0000_i1125" DrawAspect="Content" ObjectID="_1658107428" r:id="rId31"/>
         </w:object>
       </w:r>
     </w:p>
@@ -5025,7 +5047,7 @@
           <v:shape id="_x0000_i1137" type="#_x0000_t75" style="width:468pt;height:320.4pt" o:ole="">
             <v:imagedata r:id="rId32" o:title=""/>
           </v:shape>
-          <o:OLEObject Type="Embed" ProgID="Word.OpenDocumentText.12" ShapeID="_x0000_i1137" DrawAspect="Content" ObjectID="_1658106858" r:id="rId33"/>
+          <o:OLEObject Type="Embed" ProgID="Word.OpenDocumentText.12" ShapeID="_x0000_i1137" DrawAspect="Content" ObjectID="_1658107429" r:id="rId33"/>
         </w:object>
       </w:r>
     </w:p>
@@ -7090,7 +7112,7 @@
 </file>
 
 <file path=customXml/itemProps1.xml><?xml version="1.0" encoding="utf-8"?>
-<ds:datastoreItem xmlns:ds="http://schemas.openxmlformats.org/officeDocument/2006/customXml" ds:itemID="{26B6F86E-B1B9-4187-BBCD-BB0DB725BAB8}">
+<ds:datastoreItem xmlns:ds="http://schemas.openxmlformats.org/officeDocument/2006/customXml" ds:itemID="{5662FC06-9472-4FD2-BD55-B7E7D1A137D1}">
   <ds:schemaRefs>
     <ds:schemaRef ds:uri="http://schemas.openxmlformats.org/officeDocument/2006/bibliography"/>
   </ds:schemaRefs>

</xml_diff>